<commit_message>
Comments on Tim's models
</commit_message>
<xml_diff>
--- a/Tim's models.docx
+++ b/Tim's models.docx
@@ -80,6 +80,9 @@
           <w:tab w:val="left" w:pos="7830"/>
         </w:tabs>
       </w:pPr>
+      <w:r>
+        <w:t>Mike’s Comments: Add bullet point list of requirements and specific details of each step</w:t>
+      </w:r>
       <w:r>
         <w:tab/>
       </w:r>
@@ -384,7 +387,11 @@
         </w:tabs>
       </w:pPr>
     </w:p>
-    <w:p/>
+    <w:p>
+      <w:r>
+        <w:t>Mike’s Comments: Add titles of what each diagram represents. What type of model is this representing?</w:t>
+      </w:r>
+    </w:p>
     <w:p/>
     <w:p/>
     <w:p/>
@@ -509,6 +516,71 @@
           <w:tab w:val="left" w:pos="2550"/>
         </w:tabs>
       </w:pPr>
+    </w:p>
+    <w:p>
+      <w:pPr>
+        <w:tabs>
+          <w:tab w:val="left" w:pos="2550"/>
+        </w:tabs>
+      </w:pPr>
+    </w:p>
+    <w:p>
+      <w:pPr>
+        <w:tabs>
+          <w:tab w:val="left" w:pos="2550"/>
+        </w:tabs>
+      </w:pPr>
+    </w:p>
+    <w:p>
+      <w:pPr>
+        <w:tabs>
+          <w:tab w:val="left" w:pos="2550"/>
+        </w:tabs>
+      </w:pPr>
+    </w:p>
+    <w:p>
+      <w:pPr>
+        <w:tabs>
+          <w:tab w:val="left" w:pos="2550"/>
+        </w:tabs>
+      </w:pPr>
+    </w:p>
+    <w:p>
+      <w:pPr>
+        <w:tabs>
+          <w:tab w:val="left" w:pos="2550"/>
+        </w:tabs>
+      </w:pPr>
+    </w:p>
+    <w:p>
+      <w:pPr>
+        <w:tabs>
+          <w:tab w:val="left" w:pos="2550"/>
+        </w:tabs>
+      </w:pPr>
+    </w:p>
+    <w:p>
+      <w:pPr>
+        <w:tabs>
+          <w:tab w:val="left" w:pos="2550"/>
+        </w:tabs>
+      </w:pPr>
+    </w:p>
+    <w:p>
+      <w:pPr>
+        <w:tabs>
+          <w:tab w:val="left" w:pos="2550"/>
+        </w:tabs>
+      </w:pPr>
+      <w:r>
+        <w:t xml:space="preserve">Mike’s Comments: What is the basic product look like and what changes will be made with each </w:t>
+      </w:r>
+      <w:r>
+        <w:t>incremental design</w:t>
+      </w:r>
+      <w:r>
+        <w:t>?</w:t>
+      </w:r>
     </w:p>
     <w:sectPr>
       <w:headerReference w:type="default" r:id="rId9"/>

</xml_diff>